<commit_message>
2.0 Guia de usuario Signed-off-by: Nico Ruidiaz <nicolas.ruidiaz@udea.edu.co>
</commit_message>
<xml_diff>
--- a/Guia de usuario.docx
+++ b/Guia de usuario.docx
@@ -20,27 +20,113 @@
         <w:jc w:val="both"/>
       </w:pPr>
       <w:r>
-        <w:t>1.En el menú escoja la opción que prefiera. Le recomendamos iniciar por la opción 1 para que pruebe el funcionamiento de los 64 leds.</w:t>
-      </w:r>
-    </w:p>
-    <w:p>
-      <w:pPr>
-        <w:jc w:val="both"/>
-      </w:pPr>
-      <w:r>
-        <w:t>2.Si ingresa la opción 2, deberá ingresar cómo desea prender los leds</w:t>
-      </w:r>
-      <w:r>
-        <w:t xml:space="preserve"> </w:t>
-      </w:r>
-      <w:r>
-        <w:t>de la siguiente forma: el número 1 representa led encendido y 0 led apagado. De manera que usted debe representar su patr</w:t>
-      </w:r>
-      <w:r>
+        <w:t xml:space="preserve">Este programa le permitirá bien sea mostrar una imagen en el patrón de leds, o mostrar un número de máximo 10 patrones de </w:t>
+      </w:r>
+      <w:proofErr w:type="spellStart"/>
+      <w:r>
+        <w:t>imagenes</w:t>
+      </w:r>
+      <w:proofErr w:type="spellEnd"/>
+      <w:r>
+        <w:t xml:space="preserve"> a un tiempo en segundos que se le pedirá. En la opción dos se explica cómo ingresar los datos</w:t>
+      </w:r>
+      <w:r>
+        <w:t xml:space="preserve">. Al iniciar el programa se desplegará el siguiente </w:t>
+      </w:r>
+      <w:proofErr w:type="gramStart"/>
+      <w:r>
+        <w:t>menú :</w:t>
+      </w:r>
+      <w:proofErr w:type="gramEnd"/>
+    </w:p>
+    <w:p>
+      <w:pPr>
+        <w:jc w:val="both"/>
+        <w:rPr>
+          <w:b/>
+        </w:rPr>
+      </w:pPr>
+      <w:r>
+        <w:rPr>
+          <w:b/>
+        </w:rPr>
+        <w:t xml:space="preserve">1. Verificar funcionamiento de leds. </w:t>
+      </w:r>
+    </w:p>
+    <w:p>
+      <w:pPr>
+        <w:jc w:val="both"/>
+        <w:rPr>
+          <w:b/>
+        </w:rPr>
+      </w:pPr>
+      <w:r>
+        <w:rPr>
+          <w:b/>
+        </w:rPr>
+        <w:t>2. Ingresar un patr</w:t>
+      </w:r>
+      <w:r>
+        <w:rPr>
+          <w:b/>
+        </w:rPr>
         <w:t>ó</w:t>
       </w:r>
       <w:r>
-        <w:t xml:space="preserve">n de encendido o apagado fila a </w:t>
+        <w:rPr>
+          <w:b/>
+        </w:rPr>
+        <w:t xml:space="preserve">n para mostrarlo en la matriz. </w:t>
+      </w:r>
+    </w:p>
+    <w:p>
+      <w:pPr>
+        <w:jc w:val="both"/>
+        <w:rPr>
+          <w:b/>
+        </w:rPr>
+      </w:pPr>
+      <w:r>
+        <w:rPr>
+          <w:b/>
+        </w:rPr>
+        <w:t xml:space="preserve">3. Ingresar varios patrones para ser mostrado en distintos intervalos de tiempo que debe ingresar. </w:t>
+      </w:r>
+    </w:p>
+    <w:p>
+      <w:pPr>
+        <w:jc w:val="both"/>
+        <w:rPr>
+          <w:b/>
+        </w:rPr>
+      </w:pPr>
+      <w:r>
+        <w:rPr>
+          <w:b/>
+        </w:rPr>
+        <w:t xml:space="preserve">4. Salir del programa. </w:t>
+      </w:r>
+    </w:p>
+    <w:p>
+      <w:pPr>
+        <w:jc w:val="both"/>
+      </w:pPr>
+      <w:r>
+        <w:t>1.En el menú escoja la opción que prefiera</w:t>
+      </w:r>
+      <w:r>
+        <w:t xml:space="preserve"> ingresando el número correspondiente al monitor serial</w:t>
+      </w:r>
+      <w:r>
+        <w:t>. Le recomendamos iniciar por la opción 1 para que pruebe el funcionamiento de los 64 leds.</w:t>
+      </w:r>
+    </w:p>
+    <w:p>
+      <w:pPr>
+        <w:jc w:val="both"/>
+      </w:pPr>
+      <w:r>
+        <w:t xml:space="preserve">2.Si ingresa la opción 2, deberá ingresar cómo desea prender los leds de la siguiente forma: el número 1 representa led encendido y 0 led apagado. De manera que usted debe representar su patrón de encendido o apagado fila a </w:t>
       </w:r>
       <w:proofErr w:type="gramStart"/>
       <w:r>
@@ -56,36 +142,84 @@
       </w:r>
       <w:proofErr w:type="spellEnd"/>
       <w:r>
-        <w:t xml:space="preserve"> para que se tomen los datos de la siguiente fila.</w:t>
-      </w:r>
-      <w:r>
-        <w:t xml:space="preserve"> </w:t>
-      </w:r>
-      <w:r>
-        <w:t>Siga el proceso hasta completar las 8 fila</w:t>
-      </w:r>
-      <w:r>
-        <w:t>s</w:t>
-      </w:r>
-      <w:r>
-        <w:t xml:space="preserve">: </w:t>
-      </w:r>
-      <w:r>
-        <w:t>11111111//ENTER//00000000//ENTER//</w:t>
-      </w:r>
-      <w:r>
-        <w:t>00000000//ENTER//00000000//ENTER//00000000</w:t>
-      </w:r>
-    </w:p>
-    <w:p>
-      <w:pPr>
-        <w:jc w:val="both"/>
-      </w:pPr>
-      <w:r>
-        <w:t>//ENTER//00000000//ENTER//</w:t>
-      </w:r>
-      <w:r>
-        <w:t>00000000//ENTER//00000000//ENTER//</w:t>
+        <w:t xml:space="preserve"> para que se tomen los datos de la siguiente fila. Siga el proceso hasta completar las 8 filas: </w:t>
+      </w:r>
+      <w:r>
+        <w:rPr>
+          <w:b/>
+        </w:rPr>
+        <w:t>11111111</w:t>
+      </w:r>
+      <w:r>
+        <w:t>//ENTER//</w:t>
+      </w:r>
+      <w:r>
+        <w:rPr>
+          <w:b/>
+        </w:rPr>
+        <w:t>00000000</w:t>
+      </w:r>
+      <w:r>
+        <w:t>//ENTER//</w:t>
+      </w:r>
+      <w:r>
+        <w:rPr>
+          <w:b/>
+        </w:rPr>
+        <w:t>00000000</w:t>
+      </w:r>
+      <w:r>
+        <w:t>//ENTER//</w:t>
+      </w:r>
+      <w:r>
+        <w:rPr>
+          <w:b/>
+        </w:rPr>
+        <w:t>00000000</w:t>
+      </w:r>
+      <w:r>
+        <w:t>//ENTER//</w:t>
+      </w:r>
+      <w:r>
+        <w:rPr>
+          <w:b/>
+        </w:rPr>
+        <w:t>00000000</w:t>
+      </w:r>
+    </w:p>
+    <w:p>
+      <w:pPr>
+        <w:jc w:val="both"/>
+      </w:pPr>
+      <w:r>
+        <w:t>//ENTER//</w:t>
+      </w:r>
+      <w:r>
+        <w:rPr>
+          <w:b/>
+        </w:rPr>
+        <w:t>00000000</w:t>
+      </w:r>
+      <w:r>
+        <w:t>//ENTER//</w:t>
+      </w:r>
+      <w:r>
+        <w:rPr>
+          <w:b/>
+        </w:rPr>
+        <w:t>00000000</w:t>
+      </w:r>
+      <w:r>
+        <w:t>//ENTER//</w:t>
+      </w:r>
+      <w:r>
+        <w:rPr>
+          <w:b/>
+        </w:rPr>
+        <w:t>00000000</w:t>
+      </w:r>
+      <w:r>
+        <w:t>//ENTER//</w:t>
       </w:r>
     </w:p>
     <w:p>
@@ -113,13 +247,35 @@
         <w:t>3.En la opción 3, se dará la opción de que ingrese</w:t>
       </w:r>
       <w:r>
-        <w:t xml:space="preserve"> la cantidad de patrones que desee mostrar y el tiempo en segundos </w:t>
+        <w:t xml:space="preserve"> la cantidad de patrones que desee mostrar y el tiempo en </w:t>
+      </w:r>
+      <w:proofErr w:type="gramStart"/>
+      <w:r>
+        <w:t>segundos  entre</w:t>
+      </w:r>
+      <w:proofErr w:type="gramEnd"/>
+      <w:r>
+        <w:t xml:space="preserve"> cada patrón, máximo 1</w:t>
+      </w:r>
+      <w:r>
+        <w:t>0</w:t>
+      </w:r>
+      <w:r>
+        <w:t xml:space="preserve"> patrones. Deberá ingresar la representación del patrón de la forma anteriormente mencionada.</w:t>
+      </w:r>
+      <w:r>
+        <w:t xml:space="preserve"> Una vez ingrese el patrón, se mostrará una vez y se le preguntará si desea imprimirlo en bucle, digite “Y” para </w:t>
+      </w:r>
+      <w:proofErr w:type="spellStart"/>
+      <w:r>
+        <w:t>si</w:t>
+      </w:r>
+      <w:proofErr w:type="spellEnd"/>
+      <w:r>
+        <w:t>, o cualquier tecla para NO. El bucle se detiene si usted ingresa la letra “X”.</w:t>
       </w:r>
       <w:bookmarkStart w:id="0" w:name="_GoBack"/>
       <w:bookmarkEnd w:id="0"/>
-      <w:r>
-        <w:t xml:space="preserve"> entre cada patrón, máximo 15 patrones. Deberá ingresar la representación del patrón de la forma anteriormente mencionada.</w:t>
-      </w:r>
     </w:p>
     <w:p>
       <w:pPr>

</xml_diff>